<commit_message>
Update HMLTWK5 Sumbul Sultan .docx
</commit_message>
<xml_diff>
--- a/Home Learning Week 5/HMLTWK5 Sumbul Sultan .docx
+++ b/Home Learning Week 5/HMLTWK5 Sumbul Sultan .docx
@@ -252,23 +252,7 @@
           <w:sz w:val="24"/>
           <w:szCs w:val="24"/>
         </w:rPr>
-        <w:t xml:space="preserve"> model sets of </w:t>
-      </w:r>
-      <w:r>
-        <w:rPr>
-          <w:rFonts w:cstheme="minorHAnsi"/>
-          <w:sz w:val="24"/>
-          <w:szCs w:val="24"/>
-        </w:rPr>
-        <w:t>labelled</w:t>
-      </w:r>
-      <w:r>
-        <w:rPr>
-          <w:rFonts w:cstheme="minorHAnsi"/>
-          <w:sz w:val="24"/>
-          <w:szCs w:val="24"/>
-        </w:rPr>
-        <w:t xml:space="preserve"> training data for each category, they’re able to categorize new text.</w:t>
+        <w:t xml:space="preserve"> model sets of labelled training data for each category, they’re able to categorize new text.</w:t>
       </w:r>
       <w:r>
         <w:rPr>
@@ -453,24 +437,17 @@
           <w:sz w:val="24"/>
           <w:szCs w:val="24"/>
         </w:rPr>
-        <w:t>Random forests are frequently used as "</w:t>
-      </w:r>
-      <w:r>
-        <w:rPr>
-          <w:rFonts w:cstheme="minorHAnsi"/>
-          <w:sz w:val="24"/>
-          <w:szCs w:val="24"/>
-        </w:rPr>
-        <w:t>black box</w:t>
-      </w:r>
-      <w:r>
-        <w:rPr>
-          <w:rFonts w:cstheme="minorHAnsi"/>
-          <w:sz w:val="24"/>
-          <w:szCs w:val="24"/>
-        </w:rPr>
-        <w:t>" models in businesses, as they generate reasonable predictions across a wide range of data while requiring little configuration.</w:t>
-      </w:r>
+        <w:t>Random forests are frequently used as "black box" models in businesses, as they generate reasonable predictions across a wide range of data while requiring little configuration.</w:t>
+      </w:r>
+    </w:p>
+    <w:p>
+      <w:pPr>
+        <w:rPr>
+          <w:rFonts w:cstheme="minorHAnsi"/>
+          <w:sz w:val="24"/>
+          <w:szCs w:val="24"/>
+        </w:rPr>
+      </w:pPr>
     </w:p>
     <w:p>
       <w:pPr>
@@ -656,6 +633,7 @@
     <w:lsdException w:name="HTML Sample" w:semiHidden="1" w:unhideWhenUsed="1"/>
     <w:lsdException w:name="HTML Typewriter" w:semiHidden="1" w:unhideWhenUsed="1"/>
     <w:lsdException w:name="HTML Variable" w:semiHidden="1" w:unhideWhenUsed="1"/>
+    <w:lsdException w:name="Normal Table" w:semiHidden="1" w:unhideWhenUsed="1"/>
     <w:lsdException w:name="annotation subject" w:semiHidden="1" w:unhideWhenUsed="1"/>
     <w:lsdException w:name="No List" w:semiHidden="1" w:unhideWhenUsed="1"/>
     <w:lsdException w:name="Outline List 1" w:semiHidden="1" w:unhideWhenUsed="1"/>
@@ -702,8 +680,10 @@
     <w:lsdException w:name="Table Subtle 2" w:semiHidden="1" w:unhideWhenUsed="1"/>
     <w:lsdException w:name="Table Web 1" w:semiHidden="1" w:unhideWhenUsed="1"/>
     <w:lsdException w:name="Table Web 2" w:semiHidden="1" w:unhideWhenUsed="1"/>
+    <w:lsdException w:name="Table Web 3" w:semiHidden="1" w:unhideWhenUsed="1"/>
     <w:lsdException w:name="Balloon Text" w:semiHidden="1" w:unhideWhenUsed="1"/>
     <w:lsdException w:name="Table Grid" w:uiPriority="39"/>
+    <w:lsdException w:name="Table Theme" w:semiHidden="1" w:unhideWhenUsed="1"/>
     <w:lsdException w:name="Placeholder Text" w:semiHidden="1"/>
     <w:lsdException w:name="No Spacing" w:uiPriority="1" w:qFormat="1"/>
     <w:lsdException w:name="Light Shading" w:uiPriority="60"/>
@@ -932,6 +912,7 @@
   <w:style w:type="character" w:default="1" w:styleId="DefaultParagraphFont">
     <w:name w:val="Default Paragraph Font"/>
     <w:uiPriority w:val="1"/>
+    <w:semiHidden/>
     <w:unhideWhenUsed/>
   </w:style>
   <w:style w:type="table" w:default="1" w:styleId="TableNormal">

</xml_diff>